<commit_message>
feat: mark Requirements of student 1
</commit_message>
<xml_diff>
--- a/reports/Student #1/01 - Requirements - Student #1.docx
+++ b/reports/Student #1/01 - Requirements - Student #1.docx
@@ -1397,7 +1397,13 @@
         <w:sdtEndPr/>
         <w:sdtContent>
           <w:r>
-            <w:t xml:space="preserve">    </w:t>
+            <w:t xml:space="preserve">  </w:t>
+          </w:r>
+          <w:r>
+            <w:t>X</w:t>
+          </w:r>
+          <w:r>
+            <w:t xml:space="preserve">  </w:t>
           </w:r>
         </w:sdtContent>
       </w:sdt>
@@ -1795,7 +1801,13 @@
         <w:sdtEndPr/>
         <w:sdtContent>
           <w:r>
-            <w:t xml:space="preserve">    </w:t>
+            <w:t xml:space="preserve"> </w:t>
+          </w:r>
+          <w:r>
+            <w:t>X</w:t>
+          </w:r>
+          <w:r>
+            <w:t xml:space="preserve">   </w:t>
           </w:r>
         </w:sdtContent>
       </w:sdt>
@@ -2210,7 +2222,13 @@
         <w:sdtEndPr/>
         <w:sdtContent>
           <w:r>
-            <w:t xml:space="preserve">    </w:t>
+            <w:t xml:space="preserve"> </w:t>
+          </w:r>
+          <w:r>
+            <w:t>X</w:t>
+          </w:r>
+          <w:r>
+            <w:t xml:space="preserve">   </w:t>
           </w:r>
         </w:sdtContent>
       </w:sdt>
@@ -2527,7 +2545,13 @@
         <w:sdtEndPr/>
         <w:sdtContent>
           <w:r>
-            <w:t xml:space="preserve">    </w:t>
+            <w:t xml:space="preserve"> </w:t>
+          </w:r>
+          <w:r>
+            <w:t>X</w:t>
+          </w:r>
+          <w:r>
+            <w:t xml:space="preserve">   </w:t>
           </w:r>
         </w:sdtContent>
       </w:sdt>
@@ -2594,7 +2618,13 @@
         <w:sdtEndPr/>
         <w:sdtContent>
           <w:r>
-            <w:t xml:space="preserve">    </w:t>
+            <w:t xml:space="preserve"> </w:t>
+          </w:r>
+          <w:r>
+            <w:t>X</w:t>
+          </w:r>
+          <w:r>
+            <w:t xml:space="preserve">   </w:t>
           </w:r>
         </w:sdtContent>
       </w:sdt>
@@ -4026,7 +4056,13 @@
         <w:sdtEndPr/>
         <w:sdtContent>
           <w:r>
-            <w:t xml:space="preserve">    </w:t>
+            <w:t xml:space="preserve">  </w:t>
+          </w:r>
+          <w:r>
+            <w:t>X</w:t>
+          </w:r>
+          <w:r>
+            <w:t xml:space="preserve">  </w:t>
           </w:r>
         </w:sdtContent>
       </w:sdt>
@@ -4198,6 +4234,9 @@
         </w:sdtPr>
         <w:sdtEndPr/>
         <w:sdtContent>
+          <w:r>
+            <w:t>X</w:t>
+          </w:r>
           <w:r>
             <w:t xml:space="preserve">    </w:t>
           </w:r>
@@ -5624,7 +5663,13 @@
         <w:sdtEndPr/>
         <w:sdtContent>
           <w:r>
-            <w:t xml:space="preserve">    </w:t>
+            <w:t xml:space="preserve">  </w:t>
+          </w:r>
+          <w:r>
+            <w:t>X</w:t>
+          </w:r>
+          <w:r>
+            <w:t xml:space="preserve">  </w:t>
           </w:r>
         </w:sdtContent>
       </w:sdt>
@@ -10307,6 +10352,7 @@
     <w:rsid w:val="00BE3A2B"/>
     <w:rsid w:val="00C41BFE"/>
     <w:rsid w:val="00C63AB0"/>
+    <w:rsid w:val="00C9164E"/>
     <w:rsid w:val="00CC1234"/>
     <w:rsid w:val="00CC2992"/>
     <w:rsid w:val="00D334C0"/>
@@ -10334,8 +10380,8 @@
   </m:mathPr>
   <w:themeFontLang w:val="es-ES"/>
   <w:clrSchemeMapping w:bg1="light1" w:t1="dark1" w:bg2="light2" w:t2="dark2" w:accent1="accent1" w:accent2="accent2" w:accent3="accent3" w:accent4="accent4" w:accent5="accent5" w:accent6="accent6" w:hyperlink="hyperlink" w:followedHyperlink="followedHyperlink"/>
-  <w:decimalSymbol w:val=","/>
-  <w:listSeparator w:val=";"/>
+  <w:decimalSymbol w:val="."/>
+  <w:listSeparator w:val=","/>
   <w15:chartTrackingRefBased/>
 </w:settings>
 </file>

</xml_diff>

<commit_message>
docs: :memo: add mis tareas done y poner bien fechas
</commit_message>
<xml_diff>
--- a/reports/Student #1/01 - Requirements - Student #1.docx
+++ b/reports/Student #1/01 - Requirements - Student #1.docx
@@ -594,7 +594,7 @@
                   <w:rPr>
                     <w:rFonts w:asciiTheme="majorHAnsi" w:hAnsiTheme="majorHAnsi" w:cstheme="majorHAnsi"/>
                   </w:rPr>
-                  <w:t>February</w:t>
+                  <w:t>March</w:t>
                 </w:r>
                 <w:r>
                   <w:rPr>
@@ -606,7 +606,7 @@
                   <w:rPr>
                     <w:rFonts w:asciiTheme="majorHAnsi" w:hAnsiTheme="majorHAnsi" w:cstheme="majorHAnsi"/>
                   </w:rPr>
-                  <w:t>18</w:t>
+                  <w:t>13</w:t>
                 </w:r>
                 <w:r>
                   <w:rPr>
@@ -10328,6 +10328,7 @@
     <w:rsid w:val="00593C90"/>
     <w:rsid w:val="005A3CD1"/>
     <w:rsid w:val="005C7809"/>
+    <w:rsid w:val="005E68DE"/>
     <w:rsid w:val="005F0460"/>
     <w:rsid w:val="00674795"/>
     <w:rsid w:val="00676B38"/>
@@ -10380,8 +10381,8 @@
   </m:mathPr>
   <w:themeFontLang w:val="es-ES"/>
   <w:clrSchemeMapping w:bg1="light1" w:t1="dark1" w:bg2="light2" w:t2="dark2" w:accent1="accent1" w:accent2="accent2" w:accent3="accent3" w:accent4="accent4" w:accent5="accent5" w:accent6="accent6" w:hyperlink="hyperlink" w:followedHyperlink="followedHyperlink"/>
-  <w:decimalSymbol w:val="."/>
-  <w:listSeparator w:val=","/>
+  <w:decimalSymbol w:val=","/>
+  <w:listSeparator w:val=";"/>
   <w15:chartTrackingRefBased/>
 </w:settings>
 </file>

</xml_diff>

<commit_message>
docs: :memo: updated student 1 requirements
</commit_message>
<xml_diff>
--- a/reports/Student #1/01 - Requirements - Student #1.docx
+++ b/reports/Student #1/01 - Requirements - Student #1.docx
@@ -1,6 +1,6 @@
 
 <file path=word/document.xml><?xml version="1.0" encoding="utf-8"?>
-<w:document xmlns:wpc="http://schemas.microsoft.com/office/word/2010/wordprocessingCanvas" xmlns:cx="http://schemas.microsoft.com/office/drawing/2014/chartex" xmlns:cx1="http://schemas.microsoft.com/office/drawing/2015/9/8/chartex" xmlns:cx2="http://schemas.microsoft.com/office/drawing/2015/10/21/chartex" xmlns:cx3="http://schemas.microsoft.com/office/drawing/2016/5/9/chartex" xmlns:cx4="http://schemas.microsoft.com/office/drawing/2016/5/10/chartex" xmlns:cx5="http://schemas.microsoft.com/office/drawing/2016/5/11/chartex" xmlns:cx6="http://schemas.microsoft.com/office/drawing/2016/5/12/chartex" xmlns:cx7="http://schemas.microsoft.com/office/drawing/2016/5/13/chartex" xmlns:cx8="http://schemas.microsoft.com/office/drawing/2016/5/14/chartex" xmlns:mc="http://schemas.openxmlformats.org/markup-compatibility/2006" xmlns:aink="http://schemas.microsoft.com/office/drawing/2016/ink" xmlns:am3d="http://schemas.microsoft.com/office/drawing/2017/model3d" xmlns:o="urn:schemas-microsoft-com:office:office" xmlns:oel="http://schemas.microsoft.com/office/2019/extlst" xmlns:r="http://schemas.openxmlformats.org/officeDocument/2006/relationships" xmlns:m="http://schemas.openxmlformats.org/officeDocument/2006/math" xmlns:v="urn:schemas-microsoft-com:vml" xmlns:wp14="http://schemas.microsoft.com/office/word/2010/wordprocessingDrawing" xmlns:wp="http://schemas.openxmlformats.org/drawingml/2006/wordprocessingDrawing" xmlns:w10="urn:schemas-microsoft-com:office:word" xmlns:w="http://schemas.openxmlformats.org/wordprocessingml/2006/main" xmlns:w14="http://schemas.microsoft.com/office/word/2010/wordml" xmlns:w15="http://schemas.microsoft.com/office/word/2012/wordml" xmlns:w16cex="http://schemas.microsoft.com/office/word/2018/wordml/cex" xmlns:w16cid="http://schemas.microsoft.com/office/word/2016/wordml/cid" xmlns:w16="http://schemas.microsoft.com/office/word/2018/wordml" xmlns:w16du="http://schemas.microsoft.com/office/word/2023/wordml/word16du" xmlns:w16sdtdh="http://schemas.microsoft.com/office/word/2020/wordml/sdtdatahash" xmlns:w16sdtfl="http://schemas.microsoft.com/office/word/2024/wordml/sdtformatlock" xmlns:w16se="http://schemas.microsoft.com/office/word/2015/wordml/symex" xmlns:wpg="http://schemas.microsoft.com/office/word/2010/wordprocessingGroup" xmlns:wpi="http://schemas.microsoft.com/office/word/2010/wordprocessingInk" xmlns:wne="http://schemas.microsoft.com/office/word/2006/wordml" xmlns:wps="http://schemas.microsoft.com/office/word/2010/wordprocessingShape" mc:Ignorable="w14 w15 w16se w16cid w16 w16cex w16sdtdh w16sdtfl w16du wp14">
+<w:document xmlns:wpc="http://schemas.microsoft.com/office/word/2010/wordprocessingCanvas" xmlns:cx="http://schemas.microsoft.com/office/drawing/2014/chartex" xmlns:cx1="http://schemas.microsoft.com/office/drawing/2015/9/8/chartex" xmlns:cx2="http://schemas.microsoft.com/office/drawing/2015/10/21/chartex" xmlns:cx3="http://schemas.microsoft.com/office/drawing/2016/5/9/chartex" xmlns:cx4="http://schemas.microsoft.com/office/drawing/2016/5/10/chartex" xmlns:cx5="http://schemas.microsoft.com/office/drawing/2016/5/11/chartex" xmlns:cx6="http://schemas.microsoft.com/office/drawing/2016/5/12/chartex" xmlns:cx7="http://schemas.microsoft.com/office/drawing/2016/5/13/chartex" xmlns:cx8="http://schemas.microsoft.com/office/drawing/2016/5/14/chartex" xmlns:mc="http://schemas.openxmlformats.org/markup-compatibility/2006" xmlns:aink="http://schemas.microsoft.com/office/drawing/2016/ink" xmlns:am3d="http://schemas.microsoft.com/office/drawing/2017/model3d" xmlns:o="urn:schemas-microsoft-com:office:office" xmlns:r="http://schemas.openxmlformats.org/officeDocument/2006/relationships" xmlns:m="http://schemas.openxmlformats.org/officeDocument/2006/math" xmlns:v="urn:schemas-microsoft-com:vml" xmlns:wp14="http://schemas.microsoft.com/office/word/2010/wordprocessingDrawing" xmlns:wp="http://schemas.openxmlformats.org/drawingml/2006/wordprocessingDrawing" xmlns:w10="urn:schemas-microsoft-com:office:word" xmlns:w="http://schemas.openxmlformats.org/wordprocessingml/2006/main" xmlns:w14="http://schemas.microsoft.com/office/word/2010/wordml" xmlns:w15="http://schemas.microsoft.com/office/word/2012/wordml" xmlns:w16cex="http://schemas.microsoft.com/office/word/2018/wordml/cex" xmlns:w16cid="http://schemas.microsoft.com/office/word/2016/wordml/cid" xmlns:w16="http://schemas.microsoft.com/office/word/2018/wordml" xmlns:w16sdtdh="http://schemas.microsoft.com/office/word/2020/wordml/sdtdatahash" xmlns:w16se="http://schemas.microsoft.com/office/word/2015/wordml/symex" xmlns:wpg="http://schemas.microsoft.com/office/word/2010/wordprocessingGroup" xmlns:wpi="http://schemas.microsoft.com/office/word/2010/wordprocessingInk" xmlns:wne="http://schemas.microsoft.com/office/word/2006/wordml" xmlns:wps="http://schemas.microsoft.com/office/word/2010/wordprocessingShape" mc:Ignorable="w14 w15 w16se w16cid w16 w16cex w16sdtdh wp14">
   <w:body>
     <w:p>
       <w:pPr>
@@ -135,6 +135,7 @@
                 <w15:appearance w15:val="hidden"/>
                 <w:text/>
               </w:sdtPr>
+              <w:sdtEndPr/>
               <w:sdtContent>
                 <w:r>
                   <w:rPr>
@@ -211,6 +212,7 @@
                 <w15:appearance w15:val="hidden"/>
                 <w:text/>
               </w:sdtPr>
+              <w:sdtEndPr/>
               <w:sdtContent>
                 <w:r>
                   <w:rPr>
@@ -297,6 +299,7 @@
                 <w15:appearance w15:val="hidden"/>
                 <w:text/>
               </w:sdtPr>
+              <w:sdtEndPr/>
               <w:sdtContent>
                 <w:r>
                   <w:rPr>
@@ -350,6 +353,7 @@
                 <w15:appearance w15:val="hidden"/>
                 <w:text/>
               </w:sdtPr>
+              <w:sdtEndPr/>
               <w:sdtContent>
                 <w:r>
                   <w:rPr>
@@ -413,6 +417,7 @@
                 <w15:appearance w15:val="hidden"/>
                 <w:text/>
               </w:sdtPr>
+              <w:sdtEndPr/>
               <w:sdtContent>
                 <w:r>
                   <w:rPr>
@@ -488,6 +493,7 @@
                 <w15:appearance w15:val="hidden"/>
                 <w:text/>
               </w:sdtPr>
+              <w:sdtEndPr/>
               <w:sdtContent>
                 <w:r>
                   <w:rPr>
@@ -565,6 +571,7 @@
                 <w15:appearance w15:val="hidden"/>
                 <w:text/>
               </w:sdtPr>
+              <w:sdtEndPr/>
               <w:sdtContent>
                 <w:r>
                   <w:rPr>
@@ -920,6 +927,7 @@
           <w15:appearance w15:val="hidden"/>
           <w:text/>
         </w:sdtPr>
+        <w:sdtEndPr/>
         <w:sdtContent>
           <w:r>
             <w:t xml:space="preserve"> X </w:t>
@@ -1050,6 +1058,7 @@
           <w15:appearance w15:val="hidden"/>
           <w:text/>
         </w:sdtPr>
+        <w:sdtEndPr/>
         <w:sdtContent>
           <w:r>
             <w:t xml:space="preserve"> </w:t>
@@ -1381,6 +1390,7 @@
           <w15:appearance w15:val="hidden"/>
           <w:text/>
         </w:sdtPr>
+        <w:sdtEndPr/>
         <w:sdtContent>
           <w:r>
             <w:t xml:space="preserve">  </w:t>
@@ -1784,6 +1794,7 @@
           <w15:appearance w15:val="hidden"/>
           <w:text/>
         </w:sdtPr>
+        <w:sdtEndPr/>
         <w:sdtContent>
           <w:r>
             <w:t xml:space="preserve"> </w:t>
@@ -2204,6 +2215,7 @@
           <w15:appearance w15:val="hidden"/>
           <w:text/>
         </w:sdtPr>
+        <w:sdtEndPr/>
         <w:sdtContent>
           <w:r>
             <w:t xml:space="preserve"> </w:t>
@@ -2526,6 +2538,7 @@
           <w15:appearance w15:val="hidden"/>
           <w:text/>
         </w:sdtPr>
+        <w:sdtEndPr/>
         <w:sdtContent>
           <w:r>
             <w:t xml:space="preserve"> </w:t>
@@ -2598,6 +2611,7 @@
           <w15:appearance w15:val="hidden"/>
           <w:text/>
         </w:sdtPr>
+        <w:sdtEndPr/>
         <w:sdtContent>
           <w:r>
             <w:t xml:space="preserve"> </w:t>
@@ -2624,6 +2638,7 @@
           <w15:appearance w15:val="hidden"/>
           <w:text/>
         </w:sdtPr>
+        <w:sdtEndPr/>
         <w:sdtContent>
           <w:r>
             <w:t xml:space="preserve">      </w:t>
@@ -2873,6 +2888,7 @@
           <w15:appearance w15:val="hidden"/>
           <w:text/>
         </w:sdtPr>
+        <w:sdtEndPr/>
         <w:sdtContent>
           <w:r>
             <w:t xml:space="preserve"> </w:t>
@@ -3024,6 +3040,7 @@
           <w15:appearance w15:val="hidden"/>
           <w:text/>
         </w:sdtPr>
+        <w:sdtEndPr/>
         <w:sdtContent>
           <w:r>
             <w:t xml:space="preserve"> </w:t>
@@ -3159,6 +3176,7 @@
           <w15:appearance w15:val="hidden"/>
           <w:text/>
         </w:sdtPr>
+        <w:sdtEndPr/>
         <w:sdtContent>
           <w:r>
             <w:t xml:space="preserve"> </w:t>
@@ -3266,9 +3284,16 @@
           <w15:appearance w15:val="hidden"/>
           <w:text/>
         </w:sdtPr>
+        <w:sdtEndPr/>
         <w:sdtContent>
           <w:r>
-            <w:t xml:space="preserve">    </w:t>
+            <w:t xml:space="preserve"> </w:t>
+          </w:r>
+          <w:r>
+            <w:t>X</w:t>
+          </w:r>
+          <w:r>
+            <w:t xml:space="preserve">  </w:t>
           </w:r>
         </w:sdtContent>
       </w:sdt>
@@ -3410,9 +3435,16 @@
           <w15:appearance w15:val="hidden"/>
           <w:text/>
         </w:sdtPr>
+        <w:sdtEndPr/>
         <w:sdtContent>
           <w:r>
-            <w:t xml:space="preserve">    </w:t>
+            <w:t xml:space="preserve"> </w:t>
+          </w:r>
+          <w:r>
+            <w:t>X</w:t>
+          </w:r>
+          <w:r>
+            <w:t xml:space="preserve">  </w:t>
           </w:r>
         </w:sdtContent>
       </w:sdt>
@@ -3482,9 +3514,16 @@
           <w15:appearance w15:val="hidden"/>
           <w:text/>
         </w:sdtPr>
+        <w:sdtEndPr/>
         <w:sdtContent>
           <w:r>
-            <w:t xml:space="preserve">    </w:t>
+            <w:t xml:space="preserve"> </w:t>
+          </w:r>
+          <w:r>
+            <w:t>X</w:t>
+          </w:r>
+          <w:r>
+            <w:t xml:space="preserve">  </w:t>
           </w:r>
         </w:sdtContent>
       </w:sdt>
@@ -3519,9 +3558,16 @@
           <w15:appearance w15:val="hidden"/>
           <w:text/>
         </w:sdtPr>
+        <w:sdtEndPr/>
         <w:sdtContent>
           <w:r>
-            <w:t xml:space="preserve">    </w:t>
+            <w:t xml:space="preserve"> </w:t>
+          </w:r>
+          <w:r>
+            <w:t>X</w:t>
+          </w:r>
+          <w:r>
+            <w:t xml:space="preserve">  </w:t>
           </w:r>
         </w:sdtContent>
       </w:sdt>
@@ -4045,6 +4091,7 @@
           <w15:appearance w15:val="hidden"/>
           <w:text/>
         </w:sdtPr>
+        <w:sdtEndPr/>
         <w:sdtContent>
           <w:r>
             <w:t xml:space="preserve">  </w:t>
@@ -4223,6 +4270,7 @@
           <w15:appearance w15:val="hidden"/>
           <w:text/>
         </w:sdtPr>
+        <w:sdtEndPr/>
         <w:sdtContent>
           <w:r>
             <w:t>X</w:t>
@@ -4398,6 +4446,7 @@
           <w15:appearance w15:val="hidden"/>
           <w:text/>
         </w:sdtPr>
+        <w:sdtEndPr/>
         <w:sdtContent>
           <w:r>
             <w:t xml:space="preserve">    </w:t>
@@ -4491,6 +4540,7 @@
           <w15:appearance w15:val="hidden"/>
           <w:text/>
         </w:sdtPr>
+        <w:sdtEndPr/>
         <w:sdtContent>
           <w:r>
             <w:t xml:space="preserve">    </w:t>
@@ -4581,6 +4631,7 @@
           <w15:appearance w15:val="hidden"/>
           <w:text/>
         </w:sdtPr>
+        <w:sdtEndPr/>
         <w:sdtContent>
           <w:r>
             <w:t xml:space="preserve">    </w:t>
@@ -4672,6 +4723,7 @@
           <w15:appearance w15:val="hidden"/>
           <w:text/>
         </w:sdtPr>
+        <w:sdtEndPr/>
         <w:sdtContent>
           <w:r>
             <w:t xml:space="preserve">    </w:t>
@@ -4826,6 +4878,7 @@
           <w15:appearance w15:val="hidden"/>
           <w:text/>
         </w:sdtPr>
+        <w:sdtEndPr/>
         <w:sdtContent>
           <w:r>
             <w:t xml:space="preserve">    </w:t>
@@ -5040,6 +5093,7 @@
           <w15:appearance w15:val="hidden"/>
           <w:text/>
         </w:sdtPr>
+        <w:sdtEndPr/>
         <w:sdtContent>
           <w:r>
             <w:t xml:space="preserve">    </w:t>
@@ -5097,6 +5151,7 @@
           <w15:appearance w15:val="hidden"/>
           <w:text/>
         </w:sdtPr>
+        <w:sdtEndPr/>
         <w:sdtContent>
           <w:r>
             <w:t xml:space="preserve">    </w:t>
@@ -5368,6 +5423,7 @@
           <w15:appearance w15:val="hidden"/>
           <w:text/>
         </w:sdtPr>
+        <w:sdtEndPr/>
         <w:sdtContent>
           <w:r>
             <w:t xml:space="preserve">    </w:t>
@@ -5420,6 +5476,7 @@
           <w15:appearance w15:val="hidden"/>
           <w:text/>
         </w:sdtPr>
+        <w:sdtEndPr/>
         <w:sdtContent>
           <w:r>
             <w:t xml:space="preserve"> </w:t>
@@ -5641,6 +5698,7 @@
           <w15:appearance w15:val="hidden"/>
           <w:text/>
         </w:sdtPr>
+        <w:sdtEndPr/>
         <w:sdtContent>
           <w:r>
             <w:t xml:space="preserve">  </w:t>
@@ -5670,6 +5728,7 @@
           <w15:appearance w15:val="hidden"/>
           <w:text/>
         </w:sdtPr>
+        <w:sdtEndPr/>
         <w:sdtContent>
           <w:r>
             <w:rPr>
@@ -5831,6 +5890,7 @@
           <w15:appearance w15:val="hidden"/>
           <w:text/>
         </w:sdtPr>
+        <w:sdtEndPr/>
         <w:sdtContent>
           <w:r>
             <w:t xml:space="preserve">    </w:t>
@@ -5883,6 +5943,7 @@
           <w15:appearance w15:val="hidden"/>
           <w:text/>
         </w:sdtPr>
+        <w:sdtEndPr/>
         <w:sdtContent>
           <w:r>
             <w:t xml:space="preserve">    </w:t>
@@ -6074,6 +6135,7 @@
           <w15:appearance w15:val="hidden"/>
           <w:text/>
         </w:sdtPr>
+        <w:sdtEndPr/>
         <w:sdtContent>
           <w:r>
             <w:t xml:space="preserve">    </w:t>
@@ -6156,6 +6218,7 @@
           <w15:appearance w15:val="hidden"/>
           <w:text/>
         </w:sdtPr>
+        <w:sdtEndPr/>
         <w:sdtContent>
           <w:r>
             <w:t xml:space="preserve">    </w:t>
@@ -6276,6 +6339,7 @@
           <w15:appearance w15:val="hidden"/>
           <w:text/>
         </w:sdtPr>
+        <w:sdtEndPr/>
         <w:sdtContent>
           <w:r>
             <w:t xml:space="preserve">    </w:t>
@@ -6322,6 +6386,7 @@
           <w15:appearance w15:val="hidden"/>
           <w:text/>
         </w:sdtPr>
+        <w:sdtEndPr/>
         <w:sdtContent>
           <w:r>
             <w:t xml:space="preserve">    </w:t>
@@ -6530,6 +6595,7 @@
           <w15:appearance w15:val="hidden"/>
           <w:text/>
         </w:sdtPr>
+        <w:sdtEndPr/>
         <w:sdtContent>
           <w:r>
             <w:t xml:space="preserve">    </w:t>
@@ -6581,6 +6647,7 @@
           <w15:appearance w15:val="hidden"/>
           <w:text/>
         </w:sdtPr>
+        <w:sdtEndPr/>
         <w:sdtContent>
           <w:r>
             <w:t xml:space="preserve">    </w:t>
@@ -6627,6 +6694,7 @@
           <w15:appearance w15:val="hidden"/>
           <w:text/>
         </w:sdtPr>
+        <w:sdtEndPr/>
         <w:sdtContent>
           <w:r>
             <w:t xml:space="preserve">    </w:t>
@@ -6656,7 +6724,7 @@
 </file>
 
 <file path=word/numbering.xml><?xml version="1.0" encoding="utf-8"?>
-<w:numbering xmlns:wpc="http://schemas.microsoft.com/office/word/2010/wordprocessingCanvas" xmlns:cx="http://schemas.microsoft.com/office/drawing/2014/chartex" xmlns:cx1="http://schemas.microsoft.com/office/drawing/2015/9/8/chartex" xmlns:cx2="http://schemas.microsoft.com/office/drawing/2015/10/21/chartex" xmlns:cx3="http://schemas.microsoft.com/office/drawing/2016/5/9/chartex" xmlns:cx4="http://schemas.microsoft.com/office/drawing/2016/5/10/chartex" xmlns:cx5="http://schemas.microsoft.com/office/drawing/2016/5/11/chartex" xmlns:cx6="http://schemas.microsoft.com/office/drawing/2016/5/12/chartex" xmlns:cx7="http://schemas.microsoft.com/office/drawing/2016/5/13/chartex" xmlns:cx8="http://schemas.microsoft.com/office/drawing/2016/5/14/chartex" xmlns:mc="http://schemas.openxmlformats.org/markup-compatibility/2006" xmlns:aink="http://schemas.microsoft.com/office/drawing/2016/ink" xmlns:am3d="http://schemas.microsoft.com/office/drawing/2017/model3d" xmlns:o="urn:schemas-microsoft-com:office:office" xmlns:oel="http://schemas.microsoft.com/office/2019/extlst" xmlns:r="http://schemas.openxmlformats.org/officeDocument/2006/relationships" xmlns:m="http://schemas.openxmlformats.org/officeDocument/2006/math" xmlns:v="urn:schemas-microsoft-com:vml" xmlns:wp14="http://schemas.microsoft.com/office/word/2010/wordprocessingDrawing" xmlns:wp="http://schemas.openxmlformats.org/drawingml/2006/wordprocessingDrawing" xmlns:w10="urn:schemas-microsoft-com:office:word" xmlns:w="http://schemas.openxmlformats.org/wordprocessingml/2006/main" xmlns:w14="http://schemas.microsoft.com/office/word/2010/wordml" xmlns:w15="http://schemas.microsoft.com/office/word/2012/wordml" xmlns:w16cex="http://schemas.microsoft.com/office/word/2018/wordml/cex" xmlns:w16cid="http://schemas.microsoft.com/office/word/2016/wordml/cid" xmlns:w16="http://schemas.microsoft.com/office/word/2018/wordml" xmlns:w16du="http://schemas.microsoft.com/office/word/2023/wordml/word16du" xmlns:w16sdtdh="http://schemas.microsoft.com/office/word/2020/wordml/sdtdatahash" xmlns:w16sdtfl="http://schemas.microsoft.com/office/word/2024/wordml/sdtformatlock" xmlns:w16se="http://schemas.microsoft.com/office/word/2015/wordml/symex" xmlns:wpg="http://schemas.microsoft.com/office/word/2010/wordprocessingGroup" xmlns:wpi="http://schemas.microsoft.com/office/word/2010/wordprocessingInk" xmlns:wne="http://schemas.microsoft.com/office/word/2006/wordml" xmlns:wps="http://schemas.microsoft.com/office/word/2010/wordprocessingShape" mc:Ignorable="w14 w15 w16se w16cid w16 w16cex w16sdtdh w16sdtfl w16du wp14">
+<w:numbering xmlns:wpc="http://schemas.microsoft.com/office/word/2010/wordprocessingCanvas" xmlns:cx="http://schemas.microsoft.com/office/drawing/2014/chartex" xmlns:cx1="http://schemas.microsoft.com/office/drawing/2015/9/8/chartex" xmlns:cx2="http://schemas.microsoft.com/office/drawing/2015/10/21/chartex" xmlns:cx3="http://schemas.microsoft.com/office/drawing/2016/5/9/chartex" xmlns:cx4="http://schemas.microsoft.com/office/drawing/2016/5/10/chartex" xmlns:cx5="http://schemas.microsoft.com/office/drawing/2016/5/11/chartex" xmlns:cx6="http://schemas.microsoft.com/office/drawing/2016/5/12/chartex" xmlns:cx7="http://schemas.microsoft.com/office/drawing/2016/5/13/chartex" xmlns:cx8="http://schemas.microsoft.com/office/drawing/2016/5/14/chartex" xmlns:mc="http://schemas.openxmlformats.org/markup-compatibility/2006" xmlns:aink="http://schemas.microsoft.com/office/drawing/2016/ink" xmlns:am3d="http://schemas.microsoft.com/office/drawing/2017/model3d" xmlns:o="urn:schemas-microsoft-com:office:office" xmlns:r="http://schemas.openxmlformats.org/officeDocument/2006/relationships" xmlns:m="http://schemas.openxmlformats.org/officeDocument/2006/math" xmlns:v="urn:schemas-microsoft-com:vml" xmlns:wp14="http://schemas.microsoft.com/office/word/2010/wordprocessingDrawing" xmlns:wp="http://schemas.openxmlformats.org/drawingml/2006/wordprocessingDrawing" xmlns:w10="urn:schemas-microsoft-com:office:word" xmlns:w="http://schemas.openxmlformats.org/wordprocessingml/2006/main" xmlns:w14="http://schemas.microsoft.com/office/word/2010/wordml" xmlns:w15="http://schemas.microsoft.com/office/word/2012/wordml" xmlns:w16cex="http://schemas.microsoft.com/office/word/2018/wordml/cex" xmlns:w16cid="http://schemas.microsoft.com/office/word/2016/wordml/cid" xmlns:w16="http://schemas.microsoft.com/office/word/2018/wordml" xmlns:w16sdtdh="http://schemas.microsoft.com/office/word/2020/wordml/sdtdatahash" xmlns:w16se="http://schemas.microsoft.com/office/word/2015/wordml/symex" xmlns:wpg="http://schemas.microsoft.com/office/word/2010/wordprocessingGroup" xmlns:wpi="http://schemas.microsoft.com/office/word/2010/wordprocessingInk" xmlns:wne="http://schemas.microsoft.com/office/word/2006/wordml" xmlns:wps="http://schemas.microsoft.com/office/word/2010/wordprocessingShape" mc:Ignorable="w14 w15 w16se w16cid w16 w16cex w16sdtdh wp14">
   <w:abstractNum w:abstractNumId="0" w15:restartNumberingAfterBreak="0">
     <w:nsid w:val="FFFFFF88"/>
     <w:multiLevelType w:val="singleLevel"/>
@@ -8077,59 +8145,59 @@
       </w:rPr>
     </w:lvl>
   </w:abstractNum>
-  <w:num w:numId="1" w16cid:durableId="1493444240">
+  <w:num w:numId="1">
     <w:abstractNumId w:val="2"/>
   </w:num>
-  <w:num w:numId="2" w16cid:durableId="823399010">
+  <w:num w:numId="2">
     <w:abstractNumId w:val="12"/>
   </w:num>
-  <w:num w:numId="3" w16cid:durableId="360594336">
+  <w:num w:numId="3">
     <w:abstractNumId w:val="7"/>
   </w:num>
-  <w:num w:numId="4" w16cid:durableId="1056007859">
+  <w:num w:numId="4">
     <w:abstractNumId w:val="9"/>
   </w:num>
-  <w:num w:numId="5" w16cid:durableId="112753659">
+  <w:num w:numId="5">
     <w:abstractNumId w:val="8"/>
   </w:num>
-  <w:num w:numId="6" w16cid:durableId="878665424">
+  <w:num w:numId="6">
     <w:abstractNumId w:val="3"/>
   </w:num>
-  <w:num w:numId="7" w16cid:durableId="1908683162">
+  <w:num w:numId="7">
     <w:abstractNumId w:val="5"/>
   </w:num>
-  <w:num w:numId="8" w16cid:durableId="1188057717">
+  <w:num w:numId="8">
     <w:abstractNumId w:val="13"/>
   </w:num>
-  <w:num w:numId="9" w16cid:durableId="1444812223">
+  <w:num w:numId="9">
     <w:abstractNumId w:val="1"/>
   </w:num>
-  <w:num w:numId="10" w16cid:durableId="1906186238">
+  <w:num w:numId="10">
     <w:abstractNumId w:val="6"/>
   </w:num>
-  <w:num w:numId="11" w16cid:durableId="553078987">
+  <w:num w:numId="11">
     <w:abstractNumId w:val="4"/>
   </w:num>
-  <w:num w:numId="12" w16cid:durableId="704061305">
+  <w:num w:numId="12">
     <w:abstractNumId w:val="0"/>
   </w:num>
-  <w:num w:numId="13" w16cid:durableId="426969985">
+  <w:num w:numId="13">
     <w:abstractNumId w:val="0"/>
   </w:num>
-  <w:num w:numId="14" w16cid:durableId="935553233">
+  <w:num w:numId="14">
     <w:abstractNumId w:val="8"/>
   </w:num>
-  <w:num w:numId="15" w16cid:durableId="1111776396">
+  <w:num w:numId="15">
     <w:abstractNumId w:val="10"/>
   </w:num>
-  <w:num w:numId="16" w16cid:durableId="621881708">
+  <w:num w:numId="16">
     <w:abstractNumId w:val="11"/>
   </w:num>
 </w:numbering>
 </file>
 
 <file path=word/styles.xml><?xml version="1.0" encoding="utf-8"?>
-<w:styles xmlns:mc="http://schemas.openxmlformats.org/markup-compatibility/2006" xmlns:r="http://schemas.openxmlformats.org/officeDocument/2006/relationships" xmlns:w="http://schemas.openxmlformats.org/wordprocessingml/2006/main" xmlns:w14="http://schemas.microsoft.com/office/word/2010/wordml" xmlns:w15="http://schemas.microsoft.com/office/word/2012/wordml" xmlns:w16cex="http://schemas.microsoft.com/office/word/2018/wordml/cex" xmlns:w16cid="http://schemas.microsoft.com/office/word/2016/wordml/cid" xmlns:w16="http://schemas.microsoft.com/office/word/2018/wordml" xmlns:w16du="http://schemas.microsoft.com/office/word/2023/wordml/word16du" xmlns:w16sdtdh="http://schemas.microsoft.com/office/word/2020/wordml/sdtdatahash" xmlns:w16sdtfl="http://schemas.microsoft.com/office/word/2024/wordml/sdtformatlock" xmlns:w16se="http://schemas.microsoft.com/office/word/2015/wordml/symex" mc:Ignorable="w14 w15 w16se w16cid w16 w16cex w16sdtdh w16sdtfl w16du">
+<w:styles xmlns:mc="http://schemas.openxmlformats.org/markup-compatibility/2006" xmlns:r="http://schemas.openxmlformats.org/officeDocument/2006/relationships" xmlns:w="http://schemas.openxmlformats.org/wordprocessingml/2006/main" xmlns:w14="http://schemas.microsoft.com/office/word/2010/wordml" xmlns:w15="http://schemas.microsoft.com/office/word/2012/wordml" xmlns:w16cex="http://schemas.microsoft.com/office/word/2018/wordml/cex" xmlns:w16cid="http://schemas.microsoft.com/office/word/2016/wordml/cid" xmlns:w16="http://schemas.microsoft.com/office/word/2018/wordml" xmlns:w16sdtdh="http://schemas.microsoft.com/office/word/2020/wordml/sdtdatahash" xmlns:w16se="http://schemas.microsoft.com/office/word/2015/wordml/symex" mc:Ignorable="w14 w15 w16se w16cid w16 w16cex w16sdtdh">
   <w:docDefaults>
     <w:rPrDefault>
       <w:rPr>
@@ -8958,7 +9026,7 @@
 </file>
 
 <file path=word/glossary/document.xml><?xml version="1.0" encoding="utf-8"?>
-<w:glossaryDocument xmlns:wpc="http://schemas.microsoft.com/office/word/2010/wordprocessingCanvas" xmlns:cx="http://schemas.microsoft.com/office/drawing/2014/chartex" xmlns:cx1="http://schemas.microsoft.com/office/drawing/2015/9/8/chartex" xmlns:cx2="http://schemas.microsoft.com/office/drawing/2015/10/21/chartex" xmlns:cx3="http://schemas.microsoft.com/office/drawing/2016/5/9/chartex" xmlns:cx4="http://schemas.microsoft.com/office/drawing/2016/5/10/chartex" xmlns:cx5="http://schemas.microsoft.com/office/drawing/2016/5/11/chartex" xmlns:cx6="http://schemas.microsoft.com/office/drawing/2016/5/12/chartex" xmlns:cx7="http://schemas.microsoft.com/office/drawing/2016/5/13/chartex" xmlns:cx8="http://schemas.microsoft.com/office/drawing/2016/5/14/chartex" xmlns:mc="http://schemas.openxmlformats.org/markup-compatibility/2006" xmlns:aink="http://schemas.microsoft.com/office/drawing/2016/ink" xmlns:am3d="http://schemas.microsoft.com/office/drawing/2017/model3d" xmlns:o="urn:schemas-microsoft-com:office:office" xmlns:oel="http://schemas.microsoft.com/office/2019/extlst" xmlns:r="http://schemas.openxmlformats.org/officeDocument/2006/relationships" xmlns:m="http://schemas.openxmlformats.org/officeDocument/2006/math" xmlns:v="urn:schemas-microsoft-com:vml" xmlns:wp14="http://schemas.microsoft.com/office/word/2010/wordprocessingDrawing" xmlns:wp="http://schemas.openxmlformats.org/drawingml/2006/wordprocessingDrawing" xmlns:w10="urn:schemas-microsoft-com:office:word" xmlns:w="http://schemas.openxmlformats.org/wordprocessingml/2006/main" xmlns:w14="http://schemas.microsoft.com/office/word/2010/wordml" xmlns:w15="http://schemas.microsoft.com/office/word/2012/wordml" xmlns:w16cex="http://schemas.microsoft.com/office/word/2018/wordml/cex" xmlns:w16cid="http://schemas.microsoft.com/office/word/2016/wordml/cid" xmlns:w16="http://schemas.microsoft.com/office/word/2018/wordml" xmlns:w16du="http://schemas.microsoft.com/office/word/2023/wordml/word16du" xmlns:w16sdtdh="http://schemas.microsoft.com/office/word/2020/wordml/sdtdatahash" xmlns:w16sdtfl="http://schemas.microsoft.com/office/word/2024/wordml/sdtformatlock" xmlns:w16se="http://schemas.microsoft.com/office/word/2015/wordml/symex" xmlns:wpg="http://schemas.microsoft.com/office/word/2010/wordprocessingGroup" xmlns:wpi="http://schemas.microsoft.com/office/word/2010/wordprocessingInk" xmlns:wne="http://schemas.microsoft.com/office/word/2006/wordml" xmlns:wps="http://schemas.microsoft.com/office/word/2010/wordprocessingShape" mc:Ignorable="w14 w15 w16se w16cid w16 w16cex w16sdtdh w16sdtfl w16du wp14">
+<w:glossaryDocument xmlns:wpc="http://schemas.microsoft.com/office/word/2010/wordprocessingCanvas" xmlns:cx="http://schemas.microsoft.com/office/drawing/2014/chartex" xmlns:cx1="http://schemas.microsoft.com/office/drawing/2015/9/8/chartex" xmlns:cx2="http://schemas.microsoft.com/office/drawing/2015/10/21/chartex" xmlns:cx3="http://schemas.microsoft.com/office/drawing/2016/5/9/chartex" xmlns:cx4="http://schemas.microsoft.com/office/drawing/2016/5/10/chartex" xmlns:cx5="http://schemas.microsoft.com/office/drawing/2016/5/11/chartex" xmlns:cx6="http://schemas.microsoft.com/office/drawing/2016/5/12/chartex" xmlns:cx7="http://schemas.microsoft.com/office/drawing/2016/5/13/chartex" xmlns:cx8="http://schemas.microsoft.com/office/drawing/2016/5/14/chartex" xmlns:mc="http://schemas.openxmlformats.org/markup-compatibility/2006" xmlns:aink="http://schemas.microsoft.com/office/drawing/2016/ink" xmlns:am3d="http://schemas.microsoft.com/office/drawing/2017/model3d" xmlns:o="urn:schemas-microsoft-com:office:office" xmlns:r="http://schemas.openxmlformats.org/officeDocument/2006/relationships" xmlns:m="http://schemas.openxmlformats.org/officeDocument/2006/math" xmlns:v="urn:schemas-microsoft-com:vml" xmlns:wp14="http://schemas.microsoft.com/office/word/2010/wordprocessingDrawing" xmlns:wp="http://schemas.openxmlformats.org/drawingml/2006/wordprocessingDrawing" xmlns:w10="urn:schemas-microsoft-com:office:word" xmlns:w="http://schemas.openxmlformats.org/wordprocessingml/2006/main" xmlns:w14="http://schemas.microsoft.com/office/word/2010/wordml" xmlns:w15="http://schemas.microsoft.com/office/word/2012/wordml" xmlns:w16cex="http://schemas.microsoft.com/office/word/2018/wordml/cex" xmlns:w16cid="http://schemas.microsoft.com/office/word/2016/wordml/cid" xmlns:w16="http://schemas.microsoft.com/office/word/2018/wordml" xmlns:w16sdtdh="http://schemas.microsoft.com/office/word/2020/wordml/sdtdatahash" xmlns:w16se="http://schemas.microsoft.com/office/word/2015/wordml/symex" xmlns:wpg="http://schemas.microsoft.com/office/word/2010/wordprocessingGroup" xmlns:wpi="http://schemas.microsoft.com/office/word/2010/wordprocessingInk" xmlns:wne="http://schemas.microsoft.com/office/word/2006/wordml" xmlns:wps="http://schemas.microsoft.com/office/word/2010/wordprocessingShape" mc:Ignorable="w14 w15 w16se w16cid w16 w16cex w16sdtdh wp14">
   <w:docParts>
     <w:docPart>
       <w:docPartPr>
@@ -10212,7 +10280,7 @@
 </file>
 
 <file path=word/glossary/fontTable.xml><?xml version="1.0" encoding="utf-8"?>
-<w:fonts xmlns:mc="http://schemas.openxmlformats.org/markup-compatibility/2006" xmlns:r="http://schemas.openxmlformats.org/officeDocument/2006/relationships" xmlns:w="http://schemas.openxmlformats.org/wordprocessingml/2006/main" xmlns:w14="http://schemas.microsoft.com/office/word/2010/wordml" xmlns:w15="http://schemas.microsoft.com/office/word/2012/wordml" xmlns:w16cex="http://schemas.microsoft.com/office/word/2018/wordml/cex" xmlns:w16cid="http://schemas.microsoft.com/office/word/2016/wordml/cid" xmlns:w16="http://schemas.microsoft.com/office/word/2018/wordml" xmlns:w16du="http://schemas.microsoft.com/office/word/2023/wordml/word16du" xmlns:w16sdtdh="http://schemas.microsoft.com/office/word/2020/wordml/sdtdatahash" xmlns:w16sdtfl="http://schemas.microsoft.com/office/word/2024/wordml/sdtformatlock" xmlns:w16se="http://schemas.microsoft.com/office/word/2015/wordml/symex" mc:Ignorable="w14 w15 w16se w16cid w16 w16cex w16sdtdh w16sdtfl w16du">
+<w:fonts xmlns:mc="http://schemas.openxmlformats.org/markup-compatibility/2006" xmlns:r="http://schemas.openxmlformats.org/officeDocument/2006/relationships" xmlns:w="http://schemas.openxmlformats.org/wordprocessingml/2006/main" xmlns:w14="http://schemas.microsoft.com/office/word/2010/wordml" xmlns:w15="http://schemas.microsoft.com/office/word/2012/wordml" xmlns:w16cex="http://schemas.microsoft.com/office/word/2018/wordml/cex" xmlns:w16cid="http://schemas.microsoft.com/office/word/2016/wordml/cid" xmlns:w16="http://schemas.microsoft.com/office/word/2018/wordml" xmlns:w16sdtdh="http://schemas.microsoft.com/office/word/2020/wordml/sdtdatahash" xmlns:w16se="http://schemas.microsoft.com/office/word/2015/wordml/symex" mc:Ignorable="w14 w15 w16se w16cid w16 w16cex w16sdtdh">
   <w:font w:name="Symbol">
     <w:panose1 w:val="05050102010706020507"/>
     <w:charset w:val="02"/>
@@ -10262,23 +10330,11 @@
     <w:pitch w:val="variable"/>
     <w:sig w:usb0="E00006FF" w:usb1="420024FF" w:usb2="02000000" w:usb3="00000000" w:csb0="0000019F" w:csb1="00000000"/>
   </w:font>
-  <w:font w:name="Aptos">
-    <w:charset w:val="00"/>
-    <w:family w:val="swiss"/>
-    <w:pitch w:val="variable"/>
-    <w:sig w:usb0="20000287" w:usb1="00000003" w:usb2="00000000" w:usb3="00000000" w:csb0="0000019F" w:csb1="00000000"/>
-  </w:font>
-  <w:font w:name="Aptos Display">
-    <w:charset w:val="00"/>
-    <w:family w:val="swiss"/>
-    <w:pitch w:val="variable"/>
-    <w:sig w:usb0="20000287" w:usb1="00000003" w:usb2="00000000" w:usb3="00000000" w:csb0="0000019F" w:csb1="00000000"/>
-  </w:font>
 </w:fonts>
 </file>
 
 <file path=word/glossary/settings.xml><?xml version="1.0" encoding="utf-8"?>
-<w:settings xmlns:mc="http://schemas.openxmlformats.org/markup-compatibility/2006" xmlns:o="urn:schemas-microsoft-com:office:office" xmlns:r="http://schemas.openxmlformats.org/officeDocument/2006/relationships" xmlns:m="http://schemas.openxmlformats.org/officeDocument/2006/math" xmlns:v="urn:schemas-microsoft-com:vml" xmlns:w10="urn:schemas-microsoft-com:office:word" xmlns:w="http://schemas.openxmlformats.org/wordprocessingml/2006/main" xmlns:w14="http://schemas.microsoft.com/office/word/2010/wordml" xmlns:w15="http://schemas.microsoft.com/office/word/2012/wordml" xmlns:w16cex="http://schemas.microsoft.com/office/word/2018/wordml/cex" xmlns:w16cid="http://schemas.microsoft.com/office/word/2016/wordml/cid" xmlns:w16="http://schemas.microsoft.com/office/word/2018/wordml" xmlns:w16du="http://schemas.microsoft.com/office/word/2023/wordml/word16du" xmlns:w16sdtdh="http://schemas.microsoft.com/office/word/2020/wordml/sdtdatahash" xmlns:w16sdtfl="http://schemas.microsoft.com/office/word/2024/wordml/sdtformatlock" xmlns:w16se="http://schemas.microsoft.com/office/word/2015/wordml/symex" xmlns:sl="http://schemas.openxmlformats.org/schemaLibrary/2006/main" mc:Ignorable="w14 w15 w16se w16cid w16 w16cex w16sdtdh w16sdtfl w16du">
+<w:settings xmlns:mc="http://schemas.openxmlformats.org/markup-compatibility/2006" xmlns:o="urn:schemas-microsoft-com:office:office" xmlns:r="http://schemas.openxmlformats.org/officeDocument/2006/relationships" xmlns:m="http://schemas.openxmlformats.org/officeDocument/2006/math" xmlns:v="urn:schemas-microsoft-com:vml" xmlns:w10="urn:schemas-microsoft-com:office:word" xmlns:w="http://schemas.openxmlformats.org/wordprocessingml/2006/main" xmlns:w14="http://schemas.microsoft.com/office/word/2010/wordml" xmlns:w15="http://schemas.microsoft.com/office/word/2012/wordml" xmlns:w16cex="http://schemas.microsoft.com/office/word/2018/wordml/cex" xmlns:w16cid="http://schemas.microsoft.com/office/word/2016/wordml/cid" xmlns:w16="http://schemas.microsoft.com/office/word/2018/wordml" xmlns:w16sdtdh="http://schemas.microsoft.com/office/word/2020/wordml/sdtdatahash" xmlns:w16se="http://schemas.microsoft.com/office/word/2015/wordml/symex" xmlns:sl="http://schemas.openxmlformats.org/schemaLibrary/2006/main" mc:Ignorable="w14 w15 w16se w16cid w16 w16cex w16sdtdh">
   <w:view w:val="normal"/>
   <w:revisionView w:inkAnnotations="0"/>
   <w:defaultTabStop w:val="708"/>
@@ -10332,6 +10388,7 @@
     <w:rsid w:val="00AD7444"/>
     <w:rsid w:val="00AE0F65"/>
     <w:rsid w:val="00B30056"/>
+    <w:rsid w:val="00B413B4"/>
     <w:rsid w:val="00B50831"/>
     <w:rsid w:val="00BB57C2"/>
     <w:rsid w:val="00BE3A2B"/>
@@ -10366,14 +10423,14 @@
   </m:mathPr>
   <w:themeFontLang w:val="es-ES"/>
   <w:clrSchemeMapping w:bg1="light1" w:t1="dark1" w:bg2="light2" w:t2="dark2" w:accent1="accent1" w:accent2="accent2" w:accent3="accent3" w:accent4="accent4" w:accent5="accent5" w:accent6="accent6" w:hyperlink="hyperlink" w:followedHyperlink="followedHyperlink"/>
-  <w:decimalSymbol w:val=","/>
-  <w:listSeparator w:val=";"/>
+  <w:decimalSymbol w:val="."/>
+  <w:listSeparator w:val=","/>
   <w15:chartTrackingRefBased/>
 </w:settings>
 </file>
 
 <file path=word/glossary/styles.xml><?xml version="1.0" encoding="utf-8"?>
-<w:styles xmlns:mc="http://schemas.openxmlformats.org/markup-compatibility/2006" xmlns:r="http://schemas.openxmlformats.org/officeDocument/2006/relationships" xmlns:w="http://schemas.openxmlformats.org/wordprocessingml/2006/main" xmlns:w14="http://schemas.microsoft.com/office/word/2010/wordml" xmlns:w15="http://schemas.microsoft.com/office/word/2012/wordml" xmlns:w16cex="http://schemas.microsoft.com/office/word/2018/wordml/cex" xmlns:w16cid="http://schemas.microsoft.com/office/word/2016/wordml/cid" xmlns:w16="http://schemas.microsoft.com/office/word/2018/wordml" xmlns:w16du="http://schemas.microsoft.com/office/word/2023/wordml/word16du" xmlns:w16sdtdh="http://schemas.microsoft.com/office/word/2020/wordml/sdtdatahash" xmlns:w16sdtfl="http://schemas.microsoft.com/office/word/2024/wordml/sdtformatlock" xmlns:w16se="http://schemas.microsoft.com/office/word/2015/wordml/symex" mc:Ignorable="w14 w15 w16se w16cid w16 w16cex w16sdtdh w16sdtfl w16du">
+<w:styles xmlns:mc="http://schemas.openxmlformats.org/markup-compatibility/2006" xmlns:r="http://schemas.openxmlformats.org/officeDocument/2006/relationships" xmlns:w="http://schemas.openxmlformats.org/wordprocessingml/2006/main" xmlns:w14="http://schemas.microsoft.com/office/word/2010/wordml" xmlns:w15="http://schemas.microsoft.com/office/word/2012/wordml" xmlns:w16cex="http://schemas.microsoft.com/office/word/2018/wordml/cex" xmlns:w16cid="http://schemas.microsoft.com/office/word/2016/wordml/cid" xmlns:w16="http://schemas.microsoft.com/office/word/2018/wordml" xmlns:w16sdtdh="http://schemas.microsoft.com/office/word/2020/wordml/sdtdatahash" xmlns:w16se="http://schemas.microsoft.com/office/word/2015/wordml/symex" mc:Ignorable="w14 w15 w16se w16cid w16 w16cex w16sdtdh">
   <w:docDefaults>
     <w:rPrDefault>
       <w:rPr>
@@ -12238,7 +12295,7 @@
 </file>
 
 <file path=word/glossary/webSettings.xml><?xml version="1.0" encoding="utf-8"?>
-<w:webSettings xmlns:mc="http://schemas.openxmlformats.org/markup-compatibility/2006" xmlns:r="http://schemas.openxmlformats.org/officeDocument/2006/relationships" xmlns:w="http://schemas.openxmlformats.org/wordprocessingml/2006/main" xmlns:w14="http://schemas.microsoft.com/office/word/2010/wordml" xmlns:w15="http://schemas.microsoft.com/office/word/2012/wordml" xmlns:w16cex="http://schemas.microsoft.com/office/word/2018/wordml/cex" xmlns:w16cid="http://schemas.microsoft.com/office/word/2016/wordml/cid" xmlns:w16="http://schemas.microsoft.com/office/word/2018/wordml" xmlns:w16du="http://schemas.microsoft.com/office/word/2023/wordml/word16du" xmlns:w16sdtdh="http://schemas.microsoft.com/office/word/2020/wordml/sdtdatahash" xmlns:w16sdtfl="http://schemas.microsoft.com/office/word/2024/wordml/sdtformatlock" xmlns:w16se="http://schemas.microsoft.com/office/word/2015/wordml/symex" mc:Ignorable="w14 w15 w16se w16cid w16 w16cex w16sdtdh w16sdtfl w16du">
+<w:webSettings xmlns:mc="http://schemas.openxmlformats.org/markup-compatibility/2006" xmlns:r="http://schemas.openxmlformats.org/officeDocument/2006/relationships" xmlns:w="http://schemas.openxmlformats.org/wordprocessingml/2006/main" xmlns:w14="http://schemas.microsoft.com/office/word/2010/wordml" xmlns:w15="http://schemas.microsoft.com/office/word/2012/wordml" xmlns:w16cex="http://schemas.microsoft.com/office/word/2018/wordml/cex" xmlns:w16cid="http://schemas.microsoft.com/office/word/2016/wordml/cid" xmlns:w16="http://schemas.microsoft.com/office/word/2018/wordml" xmlns:w16sdtdh="http://schemas.microsoft.com/office/word/2020/wordml/sdtdatahash" xmlns:w16se="http://schemas.microsoft.com/office/word/2015/wordml/symex" mc:Ignorable="w14 w15 w16se w16cid w16 w16cex w16sdtdh">
   <w:optimizeForBrowser/>
   <w:allowPNG/>
 </w:webSettings>

</xml_diff>